<commit_message>
puntos 8.1 y 8.2
</commit_message>
<xml_diff>
--- a/Informe TIPI - Entrega 2.docx
+++ b/Informe TIPI - Entrega 2.docx
@@ -67,7 +67,7 @@
                 <v:shape id="_x0000_i1025" type="#_x0000_t75" style="width:152.25pt;height:47.25pt" o:ole="">
                   <v:imagedata r:id="rId9" o:title=""/>
                 </v:shape>
-                <o:OLEObject Type="Embed" ProgID="PBrush" ShapeID="_x0000_i1025" DrawAspect="Content" ObjectID="_1415773775" r:id="rId10"/>
+                <o:OLEObject Type="Embed" ProgID="PBrush" ShapeID="_x0000_i1025" DrawAspect="Content" ObjectID="_1415774350" r:id="rId10"/>
               </w:object>
             </w:r>
           </w:p>
@@ -3169,13 +3169,11 @@
           <w:numId w:val="1"/>
         </w:numPr>
       </w:pPr>
-      <w:proofErr w:type="spellStart"/>
       <w:r>
         <w:lastRenderedPageBreak/>
         <w:t>Layout</w:t>
       </w:r>
       <w:bookmarkEnd w:id="11"/>
-      <w:proofErr w:type="spellEnd"/>
     </w:p>
     <w:p>
       <w:pPr>
@@ -3196,11 +3194,9 @@
       <w:pPr>
         <w:pStyle w:val="Ttulo4"/>
       </w:pPr>
-      <w:proofErr w:type="spellStart"/>
       <w:r>
         <w:t>Login</w:t>
       </w:r>
-      <w:proofErr w:type="spellEnd"/>
     </w:p>
     <w:p>
       <w:r>
@@ -3795,6 +3791,115 @@
     <w:p/>
     <w:p>
       <w:pPr>
+        <w:pStyle w:val="Prrafodelista"/>
+        <w:numPr>
+          <w:ilvl w:val="0"/>
+          <w:numId w:val="5"/>
+        </w:numPr>
+      </w:pPr>
+      <w:r>
+        <w:t>Validación de datos</w:t>
+      </w:r>
+    </w:p>
+    <w:p>
+      <w:pPr>
+        <w:pStyle w:val="Prrafodelista"/>
+        <w:numPr>
+          <w:ilvl w:val="0"/>
+          <w:numId w:val="5"/>
+        </w:numPr>
+      </w:pPr>
+      <w:r>
+        <w:t>Verificación de datos</w:t>
+      </w:r>
+    </w:p>
+    <w:p>
+      <w:pPr>
+        <w:pStyle w:val="Prrafodelista"/>
+        <w:numPr>
+          <w:ilvl w:val="0"/>
+          <w:numId w:val="5"/>
+        </w:numPr>
+      </w:pPr>
+      <w:r>
+        <w:t>Pruebas de estrés</w:t>
+      </w:r>
+    </w:p>
+    <w:p>
+      <w:pPr>
+        <w:pStyle w:val="Prrafodelista"/>
+        <w:numPr>
+          <w:ilvl w:val="0"/>
+          <w:numId w:val="5"/>
+        </w:numPr>
+      </w:pPr>
+      <w:r>
+        <w:t>Pruebas de ingreso de datos (input)</w:t>
+      </w:r>
+    </w:p>
+    <w:p>
+      <w:pPr>
+        <w:pStyle w:val="Prrafodelista"/>
+        <w:numPr>
+          <w:ilvl w:val="0"/>
+          <w:numId w:val="5"/>
+        </w:numPr>
+      </w:pPr>
+      <w:r>
+        <w:t>Seguridad</w:t>
+      </w:r>
+    </w:p>
+    <w:p>
+      <w:pPr>
+        <w:pStyle w:val="Prrafodelista"/>
+        <w:numPr>
+          <w:ilvl w:val="0"/>
+          <w:numId w:val="5"/>
+        </w:numPr>
+      </w:pPr>
+      <w:r>
+        <w:t>Conexión</w:t>
+      </w:r>
+    </w:p>
+    <w:p>
+      <w:pPr>
+        <w:pStyle w:val="Prrafodelista"/>
+        <w:numPr>
+          <w:ilvl w:val="0"/>
+          <w:numId w:val="5"/>
+        </w:numPr>
+      </w:pPr>
+      <w:r>
+        <w:t>Usabilidad</w:t>
+      </w:r>
+    </w:p>
+    <w:p>
+      <w:pPr>
+        <w:pStyle w:val="Prrafodelista"/>
+        <w:numPr>
+          <w:ilvl w:val="0"/>
+          <w:numId w:val="5"/>
+        </w:numPr>
+      </w:pPr>
+      <w:r>
+        <w:t>Pruebas de sistema</w:t>
+      </w:r>
+    </w:p>
+    <w:p>
+      <w:pPr>
+        <w:pStyle w:val="Prrafodelista"/>
+        <w:numPr>
+          <w:ilvl w:val="0"/>
+          <w:numId w:val="5"/>
+        </w:numPr>
+      </w:pPr>
+      <w:r>
+        <w:t>Pruebas de regresión</w:t>
+      </w:r>
+    </w:p>
+    <w:p/>
+    <w:p>
+      <w:pPr>
         <w:pStyle w:val="Ttulo2"/>
         <w:numPr>
           <w:ilvl w:val="1"/>
@@ -3817,6 +3922,458 @@
         </w:rPr>
       </w:pPr>
     </w:p>
+    <w:tbl>
+      <w:tblPr>
+        <w:tblStyle w:val="Sombreadomedio1"/>
+        <w:tblpPr w:leftFromText="141" w:rightFromText="141" w:bottomFromText="200" w:vertAnchor="text" w:tblpX="828" w:tblpY="1"/>
+        <w:tblW w:w="0" w:type="auto"/>
+        <w:tblLook w:val="01E0" w:firstRow="1" w:lastRow="1" w:firstColumn="1" w:lastColumn="1" w:noHBand="0" w:noVBand="0"/>
+      </w:tblPr>
+      <w:tblGrid>
+        <w:gridCol w:w="1440"/>
+        <w:gridCol w:w="5354"/>
+      </w:tblGrid>
+      <w:tr>
+        <w:trPr>
+          <w:cnfStyle w:val="100000000000" w:firstRow="1" w:lastRow="0" w:firstColumn="0" w:lastColumn="0" w:oddVBand="0" w:evenVBand="0" w:oddHBand="0" w:evenHBand="0" w:firstRowFirstColumn="0" w:firstRowLastColumn="0" w:lastRowFirstColumn="0" w:lastRowLastColumn="0"/>
+        </w:trPr>
+        <w:tc>
+          <w:tcPr>
+            <w:cnfStyle w:val="001000000000" w:firstRow="0" w:lastRow="0" w:firstColumn="1" w:lastColumn="0" w:oddVBand="0" w:evenVBand="0" w:oddHBand="0" w:evenHBand="0" w:firstRowFirstColumn="0" w:firstRowLastColumn="0" w:lastRowFirstColumn="0" w:lastRowLastColumn="0"/>
+            <w:tcW w:w="1440" w:type="dxa"/>
+            <w:hideMark/>
+          </w:tcPr>
+          <w:p>
+            <w:pPr>
+              <w:spacing w:before="120" w:line="360" w:lineRule="auto"/>
+              <w:jc w:val="center"/>
+              <w:rPr>
+                <w:rFonts w:ascii="Arial" w:eastAsia="Arial" w:hAnsi="Arial" w:cs="Arial"/>
+                <w:color w:val="FFFFFF"/>
+                <w:sz w:val="22"/>
+                <w:lang w:val="es-ES"/>
+              </w:rPr>
+            </w:pPr>
+            <w:r>
+              <w:rPr>
+                <w:b w:val="0"/>
+                <w:color w:val="FFFFFF"/>
+                <w:lang w:val="es-ES"/>
+              </w:rPr>
+              <w:t>Tipo de variable</w:t>
+            </w:r>
+          </w:p>
+        </w:tc>
+        <w:tc>
+          <w:tcPr>
+            <w:cnfStyle w:val="000100000000" w:firstRow="0" w:lastRow="0" w:firstColumn="0" w:lastColumn="1" w:oddVBand="0" w:evenVBand="0" w:oddHBand="0" w:evenHBand="0" w:firstRowFirstColumn="0" w:firstRowLastColumn="0" w:lastRowFirstColumn="0" w:lastRowLastColumn="0"/>
+            <w:tcW w:w="5354" w:type="dxa"/>
+            <w:hideMark/>
+          </w:tcPr>
+          <w:p>
+            <w:pPr>
+              <w:spacing w:before="120" w:line="360" w:lineRule="auto"/>
+              <w:jc w:val="center"/>
+              <w:rPr>
+                <w:rFonts w:ascii="Arial" w:eastAsia="Arial" w:hAnsi="Arial" w:cs="Arial"/>
+                <w:color w:val="FFFFFF"/>
+                <w:sz w:val="22"/>
+                <w:lang w:val="es-ES"/>
+              </w:rPr>
+            </w:pPr>
+            <w:r>
+              <w:rPr>
+                <w:b w:val="0"/>
+                <w:color w:val="FFFFFF"/>
+                <w:lang w:val="es-ES"/>
+              </w:rPr>
+              <w:t>Descripción</w:t>
+            </w:r>
+          </w:p>
+        </w:tc>
+      </w:tr>
+      <w:tr>
+        <w:trPr>
+          <w:cnfStyle w:val="000000100000" w:firstRow="0" w:lastRow="0" w:firstColumn="0" w:lastColumn="0" w:oddVBand="0" w:evenVBand="0" w:oddHBand="1" w:evenHBand="0" w:firstRowFirstColumn="0" w:firstRowLastColumn="0" w:lastRowFirstColumn="0" w:lastRowLastColumn="0"/>
+        </w:trPr>
+        <w:tc>
+          <w:tcPr>
+            <w:cnfStyle w:val="001000000000" w:firstRow="0" w:lastRow="0" w:firstColumn="1" w:lastColumn="0" w:oddVBand="0" w:evenVBand="0" w:oddHBand="0" w:evenHBand="0" w:firstRowFirstColumn="0" w:firstRowLastColumn="0" w:lastRowFirstColumn="0" w:lastRowLastColumn="0"/>
+            <w:tcW w:w="1440" w:type="dxa"/>
+            <w:hideMark/>
+          </w:tcPr>
+          <w:p>
+            <w:pPr>
+              <w:spacing w:line="276" w:lineRule="auto"/>
+              <w:rPr>
+                <w:rFonts w:ascii="Arial" w:eastAsia="Arial" w:hAnsi="Arial" w:cs="Arial"/>
+                <w:color w:val="000000"/>
+                <w:sz w:val="22"/>
+                <w:lang w:val="es-ES"/>
+              </w:rPr>
+            </w:pPr>
+            <w:r>
+              <w:rPr>
+                <w:lang w:val="es-ES"/>
+              </w:rPr>
+              <w:t>Integer</w:t>
+            </w:r>
+          </w:p>
+        </w:tc>
+        <w:tc>
+          <w:tcPr>
+            <w:cnfStyle w:val="000100000000" w:firstRow="0" w:lastRow="0" w:firstColumn="0" w:lastColumn="1" w:oddVBand="0" w:evenVBand="0" w:oddHBand="0" w:evenHBand="0" w:firstRowFirstColumn="0" w:firstRowLastColumn="0" w:lastRowFirstColumn="0" w:lastRowLastColumn="0"/>
+            <w:tcW w:w="5354" w:type="dxa"/>
+            <w:hideMark/>
+          </w:tcPr>
+          <w:p>
+            <w:pPr>
+              <w:spacing w:line="276" w:lineRule="auto"/>
+              <w:rPr>
+                <w:rFonts w:ascii="Arial" w:eastAsia="Arial" w:hAnsi="Arial" w:cs="Arial"/>
+                <w:color w:val="000000"/>
+                <w:sz w:val="22"/>
+                <w:lang w:val="es-ES"/>
+              </w:rPr>
+            </w:pPr>
+            <w:r>
+              <w:rPr>
+                <w:lang w:val="es-ES"/>
+              </w:rPr>
+              <w:t>Entero de 32 bits con signo.</w:t>
+            </w:r>
+          </w:p>
+        </w:tc>
+      </w:tr>
+      <w:tr>
+        <w:trPr>
+          <w:cnfStyle w:val="000000010000" w:firstRow="0" w:lastRow="0" w:firstColumn="0" w:lastColumn="0" w:oddVBand="0" w:evenVBand="0" w:oddHBand="0" w:evenHBand="1" w:firstRowFirstColumn="0" w:firstRowLastColumn="0" w:lastRowFirstColumn="0" w:lastRowLastColumn="0"/>
+        </w:trPr>
+        <w:tc>
+          <w:tcPr>
+            <w:cnfStyle w:val="001000000000" w:firstRow="0" w:lastRow="0" w:firstColumn="1" w:lastColumn="0" w:oddVBand="0" w:evenVBand="0" w:oddHBand="0" w:evenHBand="0" w:firstRowFirstColumn="0" w:firstRowLastColumn="0" w:lastRowFirstColumn="0" w:lastRowLastColumn="0"/>
+            <w:tcW w:w="1440" w:type="dxa"/>
+            <w:hideMark/>
+          </w:tcPr>
+          <w:p>
+            <w:pPr>
+              <w:spacing w:line="276" w:lineRule="auto"/>
+              <w:rPr>
+                <w:rFonts w:ascii="Arial" w:eastAsia="Arial" w:hAnsi="Arial" w:cs="Arial"/>
+                <w:color w:val="000000"/>
+                <w:sz w:val="22"/>
+                <w:lang w:val="es-ES"/>
+              </w:rPr>
+            </w:pPr>
+            <w:r>
+              <w:rPr>
+                <w:lang w:val="es-ES"/>
+              </w:rPr>
+              <w:t>Char</w:t>
+            </w:r>
+          </w:p>
+        </w:tc>
+        <w:tc>
+          <w:tcPr>
+            <w:cnfStyle w:val="000100000000" w:firstRow="0" w:lastRow="0" w:firstColumn="0" w:lastColumn="1" w:oddVBand="0" w:evenVBand="0" w:oddHBand="0" w:evenHBand="0" w:firstRowFirstColumn="0" w:firstRowLastColumn="0" w:lastRowFirstColumn="0" w:lastRowLastColumn="0"/>
+            <w:tcW w:w="5354" w:type="dxa"/>
+            <w:hideMark/>
+          </w:tcPr>
+          <w:p>
+            <w:pPr>
+              <w:spacing w:line="276" w:lineRule="auto"/>
+              <w:rPr>
+                <w:rFonts w:ascii="Arial" w:eastAsia="Arial" w:hAnsi="Arial" w:cs="Arial"/>
+                <w:color w:val="000000"/>
+                <w:sz w:val="22"/>
+                <w:lang w:val="es-ES"/>
+              </w:rPr>
+            </w:pPr>
+            <w:r>
+              <w:rPr>
+                <w:lang w:val="es-ES"/>
+              </w:rPr>
+              <w:t>Un carácter UNICODE de 16 bits</w:t>
+            </w:r>
+          </w:p>
+        </w:tc>
+      </w:tr>
+      <w:tr>
+        <w:trPr>
+          <w:cnfStyle w:val="000000100000" w:firstRow="0" w:lastRow="0" w:firstColumn="0" w:lastColumn="0" w:oddVBand="0" w:evenVBand="0" w:oddHBand="1" w:evenHBand="0" w:firstRowFirstColumn="0" w:firstRowLastColumn="0" w:lastRowFirstColumn="0" w:lastRowLastColumn="0"/>
+        </w:trPr>
+        <w:tc>
+          <w:tcPr>
+            <w:cnfStyle w:val="001000000000" w:firstRow="0" w:lastRow="0" w:firstColumn="1" w:lastColumn="0" w:oddVBand="0" w:evenVBand="0" w:oddHBand="0" w:evenHBand="0" w:firstRowFirstColumn="0" w:firstRowLastColumn="0" w:lastRowFirstColumn="0" w:lastRowLastColumn="0"/>
+            <w:tcW w:w="1440" w:type="dxa"/>
+            <w:hideMark/>
+          </w:tcPr>
+          <w:p>
+            <w:pPr>
+              <w:spacing w:line="276" w:lineRule="auto"/>
+              <w:rPr>
+                <w:rFonts w:ascii="Arial" w:eastAsia="Arial" w:hAnsi="Arial" w:cs="Arial"/>
+                <w:color w:val="000000"/>
+                <w:sz w:val="22"/>
+                <w:lang w:val="es-ES"/>
+              </w:rPr>
+            </w:pPr>
+            <w:r>
+              <w:rPr>
+                <w:lang w:val="es-ES"/>
+              </w:rPr>
+              <w:t>String</w:t>
+            </w:r>
+          </w:p>
+        </w:tc>
+        <w:tc>
+          <w:tcPr>
+            <w:cnfStyle w:val="000100000000" w:firstRow="0" w:lastRow="0" w:firstColumn="0" w:lastColumn="1" w:oddVBand="0" w:evenVBand="0" w:oddHBand="0" w:evenHBand="0" w:firstRowFirstColumn="0" w:firstRowLastColumn="0" w:lastRowFirstColumn="0" w:lastRowLastColumn="0"/>
+            <w:tcW w:w="5354" w:type="dxa"/>
+            <w:hideMark/>
+          </w:tcPr>
+          <w:p>
+            <w:pPr>
+              <w:spacing w:line="276" w:lineRule="auto"/>
+              <w:rPr>
+                <w:rFonts w:ascii="Arial" w:eastAsia="Arial" w:hAnsi="Arial" w:cs="Arial"/>
+                <w:color w:val="000000"/>
+                <w:sz w:val="22"/>
+                <w:lang w:val="es-ES"/>
+              </w:rPr>
+            </w:pPr>
+            <w:r>
+              <w:rPr>
+                <w:lang w:val="es-ES"/>
+              </w:rPr>
+              <w:t>Cadena de caracteres</w:t>
+            </w:r>
+          </w:p>
+        </w:tc>
+      </w:tr>
+      <w:tr>
+        <w:trPr>
+          <w:cnfStyle w:val="000000010000" w:firstRow="0" w:lastRow="0" w:firstColumn="0" w:lastColumn="0" w:oddVBand="0" w:evenVBand="0" w:oddHBand="0" w:evenHBand="1" w:firstRowFirstColumn="0" w:firstRowLastColumn="0" w:lastRowFirstColumn="0" w:lastRowLastColumn="0"/>
+        </w:trPr>
+        <w:tc>
+          <w:tcPr>
+            <w:cnfStyle w:val="001000000000" w:firstRow="0" w:lastRow="0" w:firstColumn="1" w:lastColumn="0" w:oddVBand="0" w:evenVBand="0" w:oddHBand="0" w:evenHBand="0" w:firstRowFirstColumn="0" w:firstRowLastColumn="0" w:lastRowFirstColumn="0" w:lastRowLastColumn="0"/>
+            <w:tcW w:w="1440" w:type="dxa"/>
+            <w:hideMark/>
+          </w:tcPr>
+          <w:p>
+            <w:pPr>
+              <w:spacing w:line="276" w:lineRule="auto"/>
+              <w:rPr>
+                <w:rFonts w:ascii="Arial" w:eastAsia="Arial" w:hAnsi="Arial" w:cs="Arial"/>
+                <w:color w:val="000000"/>
+                <w:sz w:val="22"/>
+                <w:lang w:val="es-ES"/>
+              </w:rPr>
+            </w:pPr>
+            <w:r>
+              <w:rPr>
+                <w:lang w:val="es-ES"/>
+              </w:rPr>
+              <w:t>Date</w:t>
+            </w:r>
+          </w:p>
+        </w:tc>
+        <w:tc>
+          <w:tcPr>
+            <w:cnfStyle w:val="000100000000" w:firstRow="0" w:lastRow="0" w:firstColumn="0" w:lastColumn="1" w:oddVBand="0" w:evenVBand="0" w:oddHBand="0" w:evenHBand="0" w:firstRowFirstColumn="0" w:firstRowLastColumn="0" w:lastRowFirstColumn="0" w:lastRowLastColumn="0"/>
+            <w:tcW w:w="5354" w:type="dxa"/>
+            <w:hideMark/>
+          </w:tcPr>
+          <w:p>
+            <w:pPr>
+              <w:spacing w:line="276" w:lineRule="auto"/>
+              <w:rPr>
+                <w:rFonts w:ascii="Arial" w:eastAsia="Arial" w:hAnsi="Arial" w:cs="Arial"/>
+                <w:color w:val="000000"/>
+                <w:sz w:val="22"/>
+                <w:lang w:val="es-ES"/>
+              </w:rPr>
+            </w:pPr>
+            <w:r>
+              <w:rPr>
+                <w:lang w:val="es-ES"/>
+              </w:rPr>
+              <w:t>Formato de fecha/hora</w:t>
+            </w:r>
+          </w:p>
+        </w:tc>
+      </w:tr>
+      <w:tr>
+        <w:trPr>
+          <w:cnfStyle w:val="000000100000" w:firstRow="0" w:lastRow="0" w:firstColumn="0" w:lastColumn="0" w:oddVBand="0" w:evenVBand="0" w:oddHBand="1" w:evenHBand="0" w:firstRowFirstColumn="0" w:firstRowLastColumn="0" w:lastRowFirstColumn="0" w:lastRowLastColumn="0"/>
+        </w:trPr>
+        <w:tc>
+          <w:tcPr>
+            <w:cnfStyle w:val="001000000000" w:firstRow="0" w:lastRow="0" w:firstColumn="1" w:lastColumn="0" w:oddVBand="0" w:evenVBand="0" w:oddHBand="0" w:evenHBand="0" w:firstRowFirstColumn="0" w:firstRowLastColumn="0" w:lastRowFirstColumn="0" w:lastRowLastColumn="0"/>
+            <w:tcW w:w="1440" w:type="dxa"/>
+          </w:tcPr>
+          <w:p>
+            <w:pPr>
+              <w:spacing w:line="276" w:lineRule="auto"/>
+              <w:rPr>
+                <w:rFonts w:ascii="Arial" w:eastAsia="Arial" w:hAnsi="Arial" w:cs="Arial"/>
+                <w:color w:val="000000"/>
+                <w:sz w:val="22"/>
+                <w:lang w:val="es-ES"/>
+              </w:rPr>
+            </w:pPr>
+            <w:r>
+              <w:rPr>
+                <w:rFonts w:ascii="Arial" w:eastAsia="Arial" w:hAnsi="Arial" w:cs="Arial"/>
+                <w:color w:val="000000"/>
+                <w:sz w:val="22"/>
+                <w:lang w:val="es-ES"/>
+              </w:rPr>
+              <w:t>Varchar</w:t>
+            </w:r>
+          </w:p>
+        </w:tc>
+        <w:tc>
+          <w:tcPr>
+            <w:cnfStyle w:val="000100000000" w:firstRow="0" w:lastRow="0" w:firstColumn="0" w:lastColumn="1" w:oddVBand="0" w:evenVBand="0" w:oddHBand="0" w:evenHBand="0" w:firstRowFirstColumn="0" w:firstRowLastColumn="0" w:lastRowFirstColumn="0" w:lastRowLastColumn="0"/>
+            <w:tcW w:w="5354" w:type="dxa"/>
+          </w:tcPr>
+          <w:p>
+            <w:pPr>
+              <w:spacing w:line="276" w:lineRule="auto"/>
+              <w:rPr>
+                <w:rFonts w:ascii="Arial" w:eastAsia="Arial" w:hAnsi="Arial" w:cs="Arial"/>
+                <w:color w:val="000000"/>
+                <w:sz w:val="22"/>
+                <w:lang w:val="es-ES"/>
+              </w:rPr>
+            </w:pPr>
+            <w:r>
+              <w:rPr>
+                <w:rFonts w:ascii="Arial" w:eastAsia="Arial" w:hAnsi="Arial" w:cs="Arial"/>
+                <w:color w:val="000000"/>
+                <w:sz w:val="22"/>
+                <w:lang w:val="es-ES"/>
+              </w:rPr>
+              <w:t>Tipo de dato que almacena cualquier carácter ocupando en memoria solo necesario para almacenar la cadena de caracteres ingresada</w:t>
+            </w:r>
+          </w:p>
+        </w:tc>
+      </w:tr>
+      <w:tr>
+        <w:trPr>
+          <w:cnfStyle w:val="000000010000" w:firstRow="0" w:lastRow="0" w:firstColumn="0" w:lastColumn="0" w:oddVBand="0" w:evenVBand="0" w:oddHBand="0" w:evenHBand="1" w:firstRowFirstColumn="0" w:firstRowLastColumn="0" w:lastRowFirstColumn="0" w:lastRowLastColumn="0"/>
+        </w:trPr>
+        <w:tc>
+          <w:tcPr>
+            <w:cnfStyle w:val="001000000000" w:firstRow="0" w:lastRow="0" w:firstColumn="1" w:lastColumn="0" w:oddVBand="0" w:evenVBand="0" w:oddHBand="0" w:evenHBand="0" w:firstRowFirstColumn="0" w:firstRowLastColumn="0" w:lastRowFirstColumn="0" w:lastRowLastColumn="0"/>
+            <w:tcW w:w="1440" w:type="dxa"/>
+            <w:hideMark/>
+          </w:tcPr>
+          <w:p>
+            <w:pPr>
+              <w:spacing w:line="276" w:lineRule="auto"/>
+              <w:rPr>
+                <w:rFonts w:ascii="Arial" w:eastAsia="Arial" w:hAnsi="Arial" w:cs="Arial"/>
+                <w:color w:val="000000"/>
+                <w:sz w:val="22"/>
+                <w:lang w:val="es-ES"/>
+              </w:rPr>
+            </w:pPr>
+            <w:r>
+              <w:rPr>
+                <w:lang w:val="es-ES"/>
+              </w:rPr>
+              <w:t>Binary</w:t>
+            </w:r>
+          </w:p>
+        </w:tc>
+        <w:tc>
+          <w:tcPr>
+            <w:cnfStyle w:val="000100000000" w:firstRow="0" w:lastRow="0" w:firstColumn="0" w:lastColumn="1" w:oddVBand="0" w:evenVBand="0" w:oddHBand="0" w:evenHBand="0" w:firstRowFirstColumn="0" w:firstRowLastColumn="0" w:lastRowFirstColumn="0" w:lastRowLastColumn="0"/>
+            <w:tcW w:w="5354" w:type="dxa"/>
+            <w:hideMark/>
+          </w:tcPr>
+          <w:p>
+            <w:pPr>
+              <w:spacing w:line="276" w:lineRule="auto"/>
+              <w:rPr>
+                <w:rFonts w:ascii="Arial" w:eastAsia="Arial" w:hAnsi="Arial" w:cs="Arial"/>
+                <w:color w:val="000000"/>
+                <w:sz w:val="22"/>
+                <w:lang w:val="es-ES"/>
+              </w:rPr>
+            </w:pPr>
+            <w:r>
+              <w:rPr>
+                <w:lang w:val="es-ES"/>
+              </w:rPr>
+              <w:t>Archivos binarios</w:t>
+            </w:r>
+          </w:p>
+        </w:tc>
+      </w:tr>
+      <w:tr>
+        <w:trPr>
+          <w:cnfStyle w:val="010000000000" w:firstRow="0" w:lastRow="1" w:firstColumn="0" w:lastColumn="0" w:oddVBand="0" w:evenVBand="0" w:oddHBand="0" w:evenHBand="0" w:firstRowFirstColumn="0" w:firstRowLastColumn="0" w:lastRowFirstColumn="0" w:lastRowLastColumn="0"/>
+        </w:trPr>
+        <w:tc>
+          <w:tcPr>
+            <w:cnfStyle w:val="001000000000" w:firstRow="0" w:lastRow="0" w:firstColumn="1" w:lastColumn="0" w:oddVBand="0" w:evenVBand="0" w:oddHBand="0" w:evenHBand="0" w:firstRowFirstColumn="0" w:firstRowLastColumn="0" w:lastRowFirstColumn="0" w:lastRowLastColumn="0"/>
+            <w:tcW w:w="1440" w:type="dxa"/>
+            <w:hideMark/>
+          </w:tcPr>
+          <w:p>
+            <w:pPr>
+              <w:spacing w:line="276" w:lineRule="auto"/>
+              <w:rPr>
+                <w:rFonts w:ascii="Arial" w:eastAsia="Arial" w:hAnsi="Arial" w:cs="Arial"/>
+                <w:color w:val="000000"/>
+                <w:sz w:val="22"/>
+                <w:lang w:val="es-ES"/>
+              </w:rPr>
+            </w:pPr>
+            <w:r>
+              <w:rPr>
+                <w:lang w:val="es-ES"/>
+              </w:rPr>
+              <w:t>Navegador</w:t>
+            </w:r>
+          </w:p>
+        </w:tc>
+        <w:tc>
+          <w:tcPr>
+            <w:cnfStyle w:val="000100000000" w:firstRow="0" w:lastRow="0" w:firstColumn="0" w:lastColumn="1" w:oddVBand="0" w:evenVBand="0" w:oddHBand="0" w:evenHBand="0" w:firstRowFirstColumn="0" w:firstRowLastColumn="0" w:lastRowFirstColumn="0" w:lastRowLastColumn="0"/>
+            <w:tcW w:w="5354" w:type="dxa"/>
+            <w:hideMark/>
+          </w:tcPr>
+          <w:p>
+            <w:pPr>
+              <w:spacing w:line="276" w:lineRule="auto"/>
+              <w:rPr>
+                <w:rFonts w:ascii="Arial" w:eastAsia="Arial" w:hAnsi="Arial" w:cs="Arial"/>
+                <w:color w:val="000000"/>
+                <w:sz w:val="22"/>
+                <w:lang w:val="es-ES"/>
+              </w:rPr>
+            </w:pPr>
+            <w:r>
+              <w:rPr>
+                <w:lang w:val="es-ES"/>
+              </w:rPr>
+              <w:t xml:space="preserve">Distintos navegadores </w:t>
+            </w:r>
+            <w:r>
+              <w:rPr>
+                <w:lang w:val="es-ES"/>
+              </w:rPr>
+              <w:t>(Chrome, Firefox, IE)</w:t>
+            </w:r>
+          </w:p>
+        </w:tc>
+      </w:tr>
+    </w:tbl>
     <w:p>
       <w:pPr>
         <w:rPr>
@@ -3831,18 +4388,20 @@
           <w:docGrid w:linePitch="360"/>
         </w:sectPr>
       </w:pPr>
+      <w:bookmarkStart w:id="17" w:name="_GoBack"/>
+      <w:bookmarkEnd w:id="17"/>
     </w:p>
     <w:p>
       <w:pPr>
         <w:pStyle w:val="Ttulo1"/>
       </w:pPr>
-      <w:bookmarkStart w:id="17" w:name="_Toc336288674"/>
-      <w:bookmarkStart w:id="18" w:name="_Toc341820425"/>
+      <w:bookmarkStart w:id="18" w:name="_Toc336288674"/>
+      <w:bookmarkStart w:id="19" w:name="_Toc341820425"/>
       <w:r>
         <w:lastRenderedPageBreak/>
         <w:t>Conclusión</w:t>
       </w:r>
-      <w:bookmarkEnd w:id="17"/>
+      <w:bookmarkEnd w:id="18"/>
     </w:p>
     <w:p/>
     <w:p>
@@ -3909,11 +4468,8 @@
         <w:t>hacia las proyecciones que depara el futuro.</w:t>
       </w:r>
     </w:p>
-    <w:p>
-      <w:bookmarkStart w:id="19" w:name="_GoBack"/>
-      <w:bookmarkEnd w:id="18"/>
-      <w:bookmarkEnd w:id="19"/>
-    </w:p>
+    <w:bookmarkEnd w:id="19"/>
+    <w:p/>
     <w:sectPr>
       <w:pgSz w:w="12240" w:h="15840"/>
       <w:pgMar w:top="1418" w:right="1134" w:bottom="1418" w:left="1701" w:header="709" w:footer="709" w:gutter="0"/>
@@ -4009,7 +4565,7 @@
             <w:rPr>
               <w:noProof/>
             </w:rPr>
-            <w:t>21</w:t>
+            <w:t>20</w:t>
           </w:r>
           <w:r>
             <w:fldChar w:fldCharType="end"/>
@@ -4069,30 +4625,63 @@
     <w:r>
       <w:t xml:space="preserve">Capítulo </w:t>
     </w:r>
-    <w:fldSimple w:instr=" SECTION  \* ROMAN  \* MERGEFORMAT ">
-      <w:r>
-        <w:t>IX</w:t>
-      </w:r>
-    </w:fldSimple>
+    <w:r>
+      <w:fldChar w:fldCharType="begin"/>
+    </w:r>
+    <w:r>
+      <w:instrText xml:space="preserve"> SECTION  \* ROMAN  \* MERGEFORMAT </w:instrText>
+    </w:r>
+    <w:r>
+      <w:fldChar w:fldCharType="separate"/>
+    </w:r>
+    <w:r>
+      <w:t>VIII</w:t>
+    </w:r>
+    <w:r>
+      <w:fldChar w:fldCharType="end"/>
+    </w:r>
     <w:r>
       <w:t xml:space="preserve">: </w:t>
     </w:r>
-    <w:fldSimple w:instr=" SECTION  \* Arabic  \* MERGEFORMAT ">
-      <w:r>
-        <w:t>9</w:t>
-      </w:r>
-    </w:fldSimple>
+    <w:r>
+      <w:fldChar w:fldCharType="begin"/>
+    </w:r>
+    <w:r>
+      <w:instrText xml:space="preserve"> SECTION  \* Arabic  \* MERGEFORMAT </w:instrText>
+    </w:r>
+    <w:r>
+      <w:fldChar w:fldCharType="separate"/>
+    </w:r>
+    <w:r>
+      <w:t>8</w:t>
+    </w:r>
+    <w:r>
+      <w:fldChar w:fldCharType="end"/>
+    </w:r>
     <w:r>
       <w:t>.</w:t>
     </w:r>
-    <w:fldSimple w:instr=" STYLEREF  &quot;Título 1&quot;  \* MERGEFORMAT ">
-      <w:r>
-        <w:rPr>
-          <w:noProof/>
-        </w:rPr>
-        <w:t>Conclusión</w:t>
-      </w:r>
-    </w:fldSimple>
+    <w:r>
+      <w:fldChar w:fldCharType="begin"/>
+    </w:r>
+    <w:r>
+      <w:instrText xml:space="preserve"> STYLEREF  "Título 1"  \* MERGEFORMAT </w:instrText>
+    </w:r>
+    <w:r>
+      <w:fldChar w:fldCharType="separate"/>
+    </w:r>
+    <w:r>
+      <w:rPr>
+        <w:noProof/>
+      </w:rPr>
+      <w:t>Planes de prueba</w:t>
+    </w:r>
+    <w:r>
+      <w:rPr>
+        <w:noProof/>
+      </w:rPr>
+      <w:fldChar w:fldCharType="end"/>
+    </w:r>
     <w:r>
       <w:rPr>
         <w:noProof/>
@@ -4335,6 +4924,92 @@
       </w:rPr>
     </w:lvl>
   </w:abstractNum>
+  <w:abstractNum w:abstractNumId="1">
+    <w:nsid w:val="15127DC4"/>
+    <w:multiLevelType w:val="hybridMultilevel"/>
+    <w:tmpl w:val="4FFE21E6"/>
+    <w:lvl w:ilvl="0" w:tplc="340A000F">
+      <w:start w:val="1"/>
+      <w:numFmt w:val="decimal"/>
+      <w:lvlText w:val="%1."/>
+      <w:lvlJc w:val="left"/>
+      <w:pPr>
+        <w:ind w:left="720" w:hanging="360"/>
+      </w:pPr>
+    </w:lvl>
+    <w:lvl w:ilvl="1" w:tplc="340A0019" w:tentative="1">
+      <w:start w:val="1"/>
+      <w:numFmt w:val="lowerLetter"/>
+      <w:lvlText w:val="%2."/>
+      <w:lvlJc w:val="left"/>
+      <w:pPr>
+        <w:ind w:left="1440" w:hanging="360"/>
+      </w:pPr>
+    </w:lvl>
+    <w:lvl w:ilvl="2" w:tplc="340A001B" w:tentative="1">
+      <w:start w:val="1"/>
+      <w:numFmt w:val="lowerRoman"/>
+      <w:lvlText w:val="%3."/>
+      <w:lvlJc w:val="right"/>
+      <w:pPr>
+        <w:ind w:left="2160" w:hanging="180"/>
+      </w:pPr>
+    </w:lvl>
+    <w:lvl w:ilvl="3" w:tplc="340A000F" w:tentative="1">
+      <w:start w:val="1"/>
+      <w:numFmt w:val="decimal"/>
+      <w:lvlText w:val="%4."/>
+      <w:lvlJc w:val="left"/>
+      <w:pPr>
+        <w:ind w:left="2880" w:hanging="360"/>
+      </w:pPr>
+    </w:lvl>
+    <w:lvl w:ilvl="4" w:tplc="340A0019" w:tentative="1">
+      <w:start w:val="1"/>
+      <w:numFmt w:val="lowerLetter"/>
+      <w:lvlText w:val="%5."/>
+      <w:lvlJc w:val="left"/>
+      <w:pPr>
+        <w:ind w:left="3600" w:hanging="360"/>
+      </w:pPr>
+    </w:lvl>
+    <w:lvl w:ilvl="5" w:tplc="340A001B" w:tentative="1">
+      <w:start w:val="1"/>
+      <w:numFmt w:val="lowerRoman"/>
+      <w:lvlText w:val="%6."/>
+      <w:lvlJc w:val="right"/>
+      <w:pPr>
+        <w:ind w:left="4320" w:hanging="180"/>
+      </w:pPr>
+    </w:lvl>
+    <w:lvl w:ilvl="6" w:tplc="340A000F" w:tentative="1">
+      <w:start w:val="1"/>
+      <w:numFmt w:val="decimal"/>
+      <w:lvlText w:val="%7."/>
+      <w:lvlJc w:val="left"/>
+      <w:pPr>
+        <w:ind w:left="5040" w:hanging="360"/>
+      </w:pPr>
+    </w:lvl>
+    <w:lvl w:ilvl="7" w:tplc="340A0019" w:tentative="1">
+      <w:start w:val="1"/>
+      <w:numFmt w:val="lowerLetter"/>
+      <w:lvlText w:val="%8."/>
+      <w:lvlJc w:val="left"/>
+      <w:pPr>
+        <w:ind w:left="5760" w:hanging="360"/>
+      </w:pPr>
+    </w:lvl>
+    <w:lvl w:ilvl="8" w:tplc="340A001B" w:tentative="1">
+      <w:start w:val="1"/>
+      <w:numFmt w:val="lowerRoman"/>
+      <w:lvlText w:val="%9."/>
+      <w:lvlJc w:val="right"/>
+      <w:pPr>
+        <w:ind w:left="6480" w:hanging="180"/>
+      </w:pPr>
+    </w:lvl>
+  </w:abstractNum>
   <w:num w:numId="1">
     <w:abstractNumId w:val="0"/>
   </w:num>
@@ -4427,6 +5102,9 @@
     <w:lvlOverride w:ilvl="8">
       <w:startOverride w:val="1"/>
     </w:lvlOverride>
+  </w:num>
+  <w:num w:numId="5">
+    <w:abstractNumId w:val="1"/>
   </w:num>
 </w:numbering>
 </file>
@@ -4981,6 +5659,112 @@
       <w:ind w:left="500"/>
     </w:pPr>
   </w:style>
+  <w:style w:type="table" w:styleId="Sombreadomedio1">
+    <w:name w:val="Medium Shading 1"/>
+    <w:basedOn w:val="Tablanormal"/>
+    <w:uiPriority w:val="63"/>
+    <w:rsid w:val="00AB7055"/>
+    <w:pPr>
+      <w:spacing w:after="0" w:line="240" w:lineRule="auto"/>
+    </w:pPr>
+    <w:tblPr>
+      <w:tblStyleRowBandSize w:val="1"/>
+      <w:tblStyleColBandSize w:val="1"/>
+      <w:tblInd w:w="0" w:type="dxa"/>
+      <w:tblBorders>
+        <w:top w:val="single" w:sz="8" w:space="0" w:color="404040" w:themeColor="text1" w:themeTint="BF"/>
+        <w:left w:val="single" w:sz="8" w:space="0" w:color="404040" w:themeColor="text1" w:themeTint="BF"/>
+        <w:bottom w:val="single" w:sz="8" w:space="0" w:color="404040" w:themeColor="text1" w:themeTint="BF"/>
+        <w:right w:val="single" w:sz="8" w:space="0" w:color="404040" w:themeColor="text1" w:themeTint="BF"/>
+        <w:insideH w:val="single" w:sz="8" w:space="0" w:color="404040" w:themeColor="text1" w:themeTint="BF"/>
+      </w:tblBorders>
+      <w:tblCellMar>
+        <w:top w:w="0" w:type="dxa"/>
+        <w:left w:w="108" w:type="dxa"/>
+        <w:bottom w:w="0" w:type="dxa"/>
+        <w:right w:w="108" w:type="dxa"/>
+      </w:tblCellMar>
+    </w:tblPr>
+    <w:tblStylePr w:type="firstRow">
+      <w:pPr>
+        <w:spacing w:before="0" w:after="0" w:line="240" w:lineRule="auto"/>
+      </w:pPr>
+      <w:rPr>
+        <w:b/>
+        <w:bCs/>
+        <w:color w:val="FFFFFF" w:themeColor="background1"/>
+      </w:rPr>
+      <w:tblPr/>
+      <w:tcPr>
+        <w:tcBorders>
+          <w:top w:val="single" w:sz="8" w:space="0" w:color="404040" w:themeColor="text1" w:themeTint="BF"/>
+          <w:left w:val="single" w:sz="8" w:space="0" w:color="404040" w:themeColor="text1" w:themeTint="BF"/>
+          <w:bottom w:val="single" w:sz="8" w:space="0" w:color="404040" w:themeColor="text1" w:themeTint="BF"/>
+          <w:right w:val="single" w:sz="8" w:space="0" w:color="404040" w:themeColor="text1" w:themeTint="BF"/>
+          <w:insideH w:val="nil"/>
+          <w:insideV w:val="nil"/>
+        </w:tcBorders>
+        <w:shd w:val="clear" w:color="auto" w:fill="000000" w:themeFill="text1"/>
+      </w:tcPr>
+    </w:tblStylePr>
+    <w:tblStylePr w:type="lastRow">
+      <w:pPr>
+        <w:spacing w:before="0" w:after="0" w:line="240" w:lineRule="auto"/>
+      </w:pPr>
+      <w:rPr>
+        <w:b/>
+        <w:bCs/>
+      </w:rPr>
+      <w:tblPr/>
+      <w:tcPr>
+        <w:tcBorders>
+          <w:top w:val="double" w:sz="6" w:space="0" w:color="404040" w:themeColor="text1" w:themeTint="BF"/>
+          <w:left w:val="single" w:sz="8" w:space="0" w:color="404040" w:themeColor="text1" w:themeTint="BF"/>
+          <w:bottom w:val="single" w:sz="8" w:space="0" w:color="404040" w:themeColor="text1" w:themeTint="BF"/>
+          <w:right w:val="single" w:sz="8" w:space="0" w:color="404040" w:themeColor="text1" w:themeTint="BF"/>
+          <w:insideH w:val="nil"/>
+          <w:insideV w:val="nil"/>
+        </w:tcBorders>
+      </w:tcPr>
+    </w:tblStylePr>
+    <w:tblStylePr w:type="firstCol">
+      <w:rPr>
+        <w:b/>
+        <w:bCs/>
+      </w:rPr>
+    </w:tblStylePr>
+    <w:tblStylePr w:type="lastCol">
+      <w:rPr>
+        <w:b/>
+        <w:bCs/>
+      </w:rPr>
+    </w:tblStylePr>
+    <w:tblStylePr w:type="band1Vert">
+      <w:tblPr/>
+      <w:tcPr>
+        <w:shd w:val="clear" w:color="auto" w:fill="C0C0C0" w:themeFill="text1" w:themeFillTint="3F"/>
+      </w:tcPr>
+    </w:tblStylePr>
+    <w:tblStylePr w:type="band1Horz">
+      <w:tblPr/>
+      <w:tcPr>
+        <w:tcBorders>
+          <w:insideH w:val="nil"/>
+          <w:insideV w:val="nil"/>
+        </w:tcBorders>
+        <w:shd w:val="clear" w:color="auto" w:fill="C0C0C0" w:themeFill="text1" w:themeFillTint="3F"/>
+      </w:tcPr>
+    </w:tblStylePr>
+    <w:tblStylePr w:type="band2Horz">
+      <w:tblPr/>
+      <w:tcPr>
+        <w:tcBorders>
+          <w:insideH w:val="nil"/>
+          <w:insideV w:val="nil"/>
+        </w:tcBorders>
+      </w:tcPr>
+    </w:tblStylePr>
+  </w:style>
 </w:styles>
 </file>
 
@@ -5534,6 +6318,112 @@
       <w:ind w:left="500"/>
     </w:pPr>
   </w:style>
+  <w:style w:type="table" w:styleId="Sombreadomedio1">
+    <w:name w:val="Medium Shading 1"/>
+    <w:basedOn w:val="Tablanormal"/>
+    <w:uiPriority w:val="63"/>
+    <w:rsid w:val="00AB7055"/>
+    <w:pPr>
+      <w:spacing w:after="0" w:line="240" w:lineRule="auto"/>
+    </w:pPr>
+    <w:tblPr>
+      <w:tblStyleRowBandSize w:val="1"/>
+      <w:tblStyleColBandSize w:val="1"/>
+      <w:tblInd w:w="0" w:type="dxa"/>
+      <w:tblBorders>
+        <w:top w:val="single" w:sz="8" w:space="0" w:color="404040" w:themeColor="text1" w:themeTint="BF"/>
+        <w:left w:val="single" w:sz="8" w:space="0" w:color="404040" w:themeColor="text1" w:themeTint="BF"/>
+        <w:bottom w:val="single" w:sz="8" w:space="0" w:color="404040" w:themeColor="text1" w:themeTint="BF"/>
+        <w:right w:val="single" w:sz="8" w:space="0" w:color="404040" w:themeColor="text1" w:themeTint="BF"/>
+        <w:insideH w:val="single" w:sz="8" w:space="0" w:color="404040" w:themeColor="text1" w:themeTint="BF"/>
+      </w:tblBorders>
+      <w:tblCellMar>
+        <w:top w:w="0" w:type="dxa"/>
+        <w:left w:w="108" w:type="dxa"/>
+        <w:bottom w:w="0" w:type="dxa"/>
+        <w:right w:w="108" w:type="dxa"/>
+      </w:tblCellMar>
+    </w:tblPr>
+    <w:tblStylePr w:type="firstRow">
+      <w:pPr>
+        <w:spacing w:before="0" w:after="0" w:line="240" w:lineRule="auto"/>
+      </w:pPr>
+      <w:rPr>
+        <w:b/>
+        <w:bCs/>
+        <w:color w:val="FFFFFF" w:themeColor="background1"/>
+      </w:rPr>
+      <w:tblPr/>
+      <w:tcPr>
+        <w:tcBorders>
+          <w:top w:val="single" w:sz="8" w:space="0" w:color="404040" w:themeColor="text1" w:themeTint="BF"/>
+          <w:left w:val="single" w:sz="8" w:space="0" w:color="404040" w:themeColor="text1" w:themeTint="BF"/>
+          <w:bottom w:val="single" w:sz="8" w:space="0" w:color="404040" w:themeColor="text1" w:themeTint="BF"/>
+          <w:right w:val="single" w:sz="8" w:space="0" w:color="404040" w:themeColor="text1" w:themeTint="BF"/>
+          <w:insideH w:val="nil"/>
+          <w:insideV w:val="nil"/>
+        </w:tcBorders>
+        <w:shd w:val="clear" w:color="auto" w:fill="000000" w:themeFill="text1"/>
+      </w:tcPr>
+    </w:tblStylePr>
+    <w:tblStylePr w:type="lastRow">
+      <w:pPr>
+        <w:spacing w:before="0" w:after="0" w:line="240" w:lineRule="auto"/>
+      </w:pPr>
+      <w:rPr>
+        <w:b/>
+        <w:bCs/>
+      </w:rPr>
+      <w:tblPr/>
+      <w:tcPr>
+        <w:tcBorders>
+          <w:top w:val="double" w:sz="6" w:space="0" w:color="404040" w:themeColor="text1" w:themeTint="BF"/>
+          <w:left w:val="single" w:sz="8" w:space="0" w:color="404040" w:themeColor="text1" w:themeTint="BF"/>
+          <w:bottom w:val="single" w:sz="8" w:space="0" w:color="404040" w:themeColor="text1" w:themeTint="BF"/>
+          <w:right w:val="single" w:sz="8" w:space="0" w:color="404040" w:themeColor="text1" w:themeTint="BF"/>
+          <w:insideH w:val="nil"/>
+          <w:insideV w:val="nil"/>
+        </w:tcBorders>
+      </w:tcPr>
+    </w:tblStylePr>
+    <w:tblStylePr w:type="firstCol">
+      <w:rPr>
+        <w:b/>
+        <w:bCs/>
+      </w:rPr>
+    </w:tblStylePr>
+    <w:tblStylePr w:type="lastCol">
+      <w:rPr>
+        <w:b/>
+        <w:bCs/>
+      </w:rPr>
+    </w:tblStylePr>
+    <w:tblStylePr w:type="band1Vert">
+      <w:tblPr/>
+      <w:tcPr>
+        <w:shd w:val="clear" w:color="auto" w:fill="C0C0C0" w:themeFill="text1" w:themeFillTint="3F"/>
+      </w:tcPr>
+    </w:tblStylePr>
+    <w:tblStylePr w:type="band1Horz">
+      <w:tblPr/>
+      <w:tcPr>
+        <w:tcBorders>
+          <w:insideH w:val="nil"/>
+          <w:insideV w:val="nil"/>
+        </w:tcBorders>
+        <w:shd w:val="clear" w:color="auto" w:fill="C0C0C0" w:themeFill="text1" w:themeFillTint="3F"/>
+      </w:tcPr>
+    </w:tblStylePr>
+    <w:tblStylePr w:type="band2Horz">
+      <w:tblPr/>
+      <w:tcPr>
+        <w:tcBorders>
+          <w:insideH w:val="nil"/>
+          <w:insideV w:val="nil"/>
+        </w:tcBorders>
+      </w:tcPr>
+    </w:tblStylePr>
+  </w:style>
 </w:styles>
 </file>
 
@@ -5591,21 +6481,30 @@
     <w:charset w:val="00"/>
     <w:family w:val="roman"/>
     <w:pitch w:val="variable"/>
-    <w:sig w:usb0="E00002FF" w:usb1="4000045F" w:usb2="00000000" w:usb3="00000000" w:csb0="0000019F" w:csb1="00000000"/>
+    <w:sig w:usb0="E00002FF" w:usb1="400004FF" w:usb2="00000000" w:usb3="00000000" w:csb0="0000019F" w:csb1="00000000"/>
   </w:font>
   <w:font w:name="Tahoma">
     <w:panose1 w:val="020B0604030504040204"/>
     <w:charset w:val="00"/>
     <w:family w:val="swiss"/>
+    <w:notTrueType/>
     <w:pitch w:val="variable"/>
-    <w:sig w:usb0="E1002EFF" w:usb1="C000605B" w:usb2="00000029" w:usb3="00000000" w:csb0="000101FF" w:csb1="00000000"/>
+    <w:sig w:usb0="00000003" w:usb1="00000000" w:usb2="00000000" w:usb3="00000000" w:csb0="00000001" w:csb1="00000000"/>
   </w:font>
   <w:font w:name="Franklin Gothic Book">
-    <w:altName w:val="Franklin Gothic Medium"/>
+    <w:altName w:val="Corbel"/>
+    <w:panose1 w:val="020B0503020102020204"/>
     <w:charset w:val="00"/>
     <w:family w:val="swiss"/>
     <w:pitch w:val="variable"/>
-    <w:sig w:usb0="00000001" w:usb1="00000000" w:usb2="00000000" w:usb3="00000000" w:csb0="0000009F" w:csb1="00000000"/>
+    <w:sig w:usb0="00000287" w:usb1="00000000" w:usb2="00000000" w:usb3="00000000" w:csb0="0000009F" w:csb1="00000000"/>
+  </w:font>
+  <w:font w:name="Arial">
+    <w:panose1 w:val="020B0604020202020204"/>
+    <w:charset w:val="00"/>
+    <w:family w:val="swiss"/>
+    <w:pitch w:val="variable"/>
+    <w:sig w:usb0="E0002AFF" w:usb1="C0007843" w:usb2="00000009" w:usb3="00000000" w:csb0="000001FF" w:csb1="00000000"/>
   </w:font>
 </w:fonts>
 </file>
@@ -5625,6 +6524,7 @@
   </w:compat>
   <w:rsids>
     <w:rsidRoot w:val="002C171F"/>
+    <w:rsid w:val="0024588B"/>
     <w:rsid w:val="002C171F"/>
     <w:rsid w:val="00323207"/>
     <w:rsid w:val="003B1517"/>
@@ -5649,7 +6549,7 @@
   <w:themeFontLang w:val="es-CL"/>
   <w:clrSchemeMapping w:bg1="light1" w:t1="dark1" w:bg2="light2" w:t2="dark2" w:accent1="accent1" w:accent2="accent2" w:accent3="accent3" w:accent4="accent4" w:accent5="accent5" w:accent6="accent6" w:hyperlink="hyperlink" w:followedHyperlink="followedHyperlink"/>
   <w:decimalSymbol w:val=","/>
-  <w:listSeparator w:val=","/>
+  <w:listSeparator w:val="|"/>
 </w:settings>
 </file>
 
@@ -6350,7 +7250,7 @@
 </file>
 
 <file path=customXml/itemProps1.xml><?xml version="1.0" encoding="utf-8"?>
-<ds:datastoreItem xmlns:ds="http://schemas.openxmlformats.org/officeDocument/2006/customXml" ds:itemID="{DD0AAC3F-4751-4E8E-B918-9A25E972CA9E}">
+<ds:datastoreItem xmlns:ds="http://schemas.openxmlformats.org/officeDocument/2006/customXml" ds:itemID="{C30377FD-2CC4-4868-ACC9-1F986CAD0E54}">
   <ds:schemaRefs>
     <ds:schemaRef ds:uri="http://schemas.openxmlformats.org/officeDocument/2006/bibliography"/>
   </ds:schemaRefs>

</xml_diff>